<commit_message>
V1.0 Projektplan und Pflichtenheft
Bestätigte Version 1.0 für folgende Dateien:
Projektplan
Pflichtenheft
</commit_message>
<xml_diff>
--- a/Dokumentation/pm-dok/ka-Projektplan_MA3062_KammSimon_v10.docx
+++ b/Dokumentation/pm-dok/ka-Projektplan_MA3062_KammSimon_v10.docx
@@ -1006,6 +1006,159 @@
           </w:p>
         </w:tc>
       </w:tr>
+      <w:tr>
+        <w:trPr>
+          <w:trHeight w:val="397"/>
+        </w:trPr>
+        <w:tc>
+          <w:tcPr>
+            <w:cnfStyle w:val="001000000000" w:firstRow="0" w:lastRow="0" w:firstColumn="1" w:lastColumn="0" w:oddVBand="0" w:evenVBand="0" w:oddHBand="0" w:evenHBand="0" w:firstRowFirstColumn="0" w:firstRowLastColumn="0" w:lastRowFirstColumn="0" w:lastRowLastColumn="0"/>
+            <w:tcW w:w="1129" w:type="dxa"/>
+            <w:vAlign w:val="center"/>
+          </w:tcPr>
+          <w:p>
+            <w:pPr>
+              <w:spacing w:before="60" w:after="60"/>
+              <w:jc w:val="center"/>
+              <w:rPr>
+                <w:rFonts w:cs="Arial"/>
+                <w:szCs w:val="24"/>
+              </w:rPr>
+            </w:pPr>
+            <w:r>
+              <w:rPr>
+                <w:rFonts w:cs="Arial"/>
+                <w:szCs w:val="24"/>
+              </w:rPr>
+              <w:t>1.0</w:t>
+            </w:r>
+          </w:p>
+        </w:tc>
+        <w:tc>
+          <w:tcPr>
+            <w:tcW w:w="1134" w:type="dxa"/>
+            <w:vAlign w:val="center"/>
+          </w:tcPr>
+          <w:p>
+            <w:pPr>
+              <w:spacing w:before="60" w:after="60"/>
+              <w:jc w:val="center"/>
+              <w:cnfStyle w:val="000000000000" w:firstRow="0" w:lastRow="0" w:firstColumn="0" w:lastColumn="0" w:oddVBand="0" w:evenVBand="0" w:oddHBand="0" w:evenHBand="0" w:firstRowFirstColumn="0" w:firstRowLastColumn="0" w:lastRowFirstColumn="0" w:lastRowLastColumn="0"/>
+              <w:rPr>
+                <w:rFonts w:cs="Arial"/>
+                <w:szCs w:val="24"/>
+              </w:rPr>
+            </w:pPr>
+            <w:r>
+              <w:rPr>
+                <w:rFonts w:cs="Arial"/>
+                <w:szCs w:val="24"/>
+              </w:rPr>
+              <w:t>Kamm</w:t>
+            </w:r>
+          </w:p>
+        </w:tc>
+        <w:tc>
+          <w:tcPr>
+            <w:tcW w:w="628" w:type="dxa"/>
+            <w:vAlign w:val="center"/>
+          </w:tcPr>
+          <w:p>
+            <w:pPr>
+              <w:spacing w:before="60" w:after="60"/>
+              <w:jc w:val="center"/>
+              <w:cnfStyle w:val="000000000000" w:firstRow="0" w:lastRow="0" w:firstColumn="0" w:lastColumn="0" w:oddVBand="0" w:evenVBand="0" w:oddHBand="0" w:evenHBand="0" w:firstRowFirstColumn="0" w:firstRowLastColumn="0" w:lastRowFirstColumn="0" w:lastRowLastColumn="0"/>
+              <w:rPr>
+                <w:rFonts w:cs="Arial"/>
+                <w:szCs w:val="24"/>
+              </w:rPr>
+            </w:pPr>
+            <w:proofErr w:type="spellStart"/>
+            <w:r>
+              <w:rPr>
+                <w:rFonts w:cs="Arial"/>
+                <w:szCs w:val="24"/>
+              </w:rPr>
+              <w:t>Mr</w:t>
+            </w:r>
+            <w:proofErr w:type="spellEnd"/>
+          </w:p>
+        </w:tc>
+        <w:tc>
+          <w:tcPr>
+            <w:tcW w:w="1228" w:type="dxa"/>
+            <w:vAlign w:val="center"/>
+          </w:tcPr>
+          <w:p>
+            <w:pPr>
+              <w:spacing w:before="60" w:after="60"/>
+              <w:jc w:val="center"/>
+              <w:cnfStyle w:val="000000000000" w:firstRow="0" w:lastRow="0" w:firstColumn="0" w:lastColumn="0" w:oddVBand="0" w:evenVBand="0" w:oddHBand="0" w:evenHBand="0" w:firstRowFirstColumn="0" w:firstRowLastColumn="0" w:lastRowFirstColumn="0" w:lastRowLastColumn="0"/>
+              <w:rPr>
+                <w:rFonts w:cs="Arial"/>
+                <w:szCs w:val="24"/>
+              </w:rPr>
+            </w:pPr>
+            <w:r>
+              <w:rPr>
+                <w:rFonts w:cs="Arial"/>
+                <w:szCs w:val="24"/>
+              </w:rPr>
+              <w:t>13.05.19</w:t>
+            </w:r>
+          </w:p>
+        </w:tc>
+        <w:tc>
+          <w:tcPr>
+            <w:tcW w:w="1641" w:type="dxa"/>
+            <w:vAlign w:val="center"/>
+          </w:tcPr>
+          <w:p>
+            <w:pPr>
+              <w:spacing w:before="60" w:after="60"/>
+              <w:jc w:val="left"/>
+              <w:cnfStyle w:val="000000000000" w:firstRow="0" w:lastRow="0" w:firstColumn="0" w:lastColumn="0" w:oddVBand="0" w:evenVBand="0" w:oddHBand="0" w:evenHBand="0" w:firstRowFirstColumn="0" w:firstRowLastColumn="0" w:lastRowFirstColumn="0" w:lastRowLastColumn="0"/>
+              <w:rPr>
+                <w:rFonts w:cs="Arial"/>
+                <w:szCs w:val="24"/>
+              </w:rPr>
+            </w:pPr>
+            <w:r>
+              <w:rPr>
+                <w:rFonts w:cs="Arial"/>
+                <w:szCs w:val="24"/>
+              </w:rPr>
+              <w:t>Genehmigt</w:t>
+            </w:r>
+          </w:p>
+        </w:tc>
+        <w:tc>
+          <w:tcPr>
+            <w:tcW w:w="3548" w:type="dxa"/>
+            <w:vAlign w:val="center"/>
+          </w:tcPr>
+          <w:p>
+            <w:pPr>
+              <w:spacing w:before="60" w:after="60"/>
+              <w:jc w:val="left"/>
+              <w:cnfStyle w:val="000000000000" w:firstRow="0" w:lastRow="0" w:firstColumn="0" w:lastColumn="0" w:oddVBand="0" w:evenVBand="0" w:oddHBand="0" w:evenHBand="0" w:firstRowFirstColumn="0" w:firstRowLastColumn="0" w:lastRowFirstColumn="0" w:lastRowLastColumn="0"/>
+              <w:rPr>
+                <w:rFonts w:cs="Arial"/>
+                <w:szCs w:val="24"/>
+              </w:rPr>
+            </w:pPr>
+            <w:r>
+              <w:rPr>
+                <w:rFonts w:cs="Arial"/>
+                <w:szCs w:val="24"/>
+              </w:rPr>
+              <w:t>Durchsicht durch Mr</w:t>
+            </w:r>
+            <w:bookmarkStart w:id="1" w:name="_GoBack"/>
+            <w:bookmarkEnd w:id="1"/>
+          </w:p>
+        </w:tc>
+      </w:tr>
     </w:tbl>
     <w:p>
       <w:pPr>
@@ -1021,21 +1174,21 @@
           <w:rFonts w:cs="Arial"/>
         </w:rPr>
       </w:pPr>
-      <w:bookmarkStart w:id="1" w:name="_Toc483391248"/>
-      <w:bookmarkStart w:id="2" w:name="_Toc496003582"/>
+      <w:bookmarkStart w:id="2" w:name="_Toc483391248"/>
+      <w:bookmarkStart w:id="3" w:name="_Toc496003582"/>
       <w:r>
         <w:rPr>
           <w:rFonts w:cs="Arial"/>
         </w:rPr>
         <w:t>Inhaltsverzeichnis</w:t>
       </w:r>
-      <w:bookmarkEnd w:id="1"/>
       <w:bookmarkEnd w:id="2"/>
+      <w:bookmarkEnd w:id="3"/>
     </w:p>
-    <w:bookmarkStart w:id="3" w:name="_Toc374266085"/>
-    <w:bookmarkStart w:id="4" w:name="_Toc377874156"/>
-    <w:bookmarkStart w:id="5" w:name="_Toc467470815"/>
-    <w:bookmarkStart w:id="6" w:name="_Toc483391249"/>
+    <w:bookmarkStart w:id="4" w:name="_Toc374266085"/>
+    <w:bookmarkStart w:id="5" w:name="_Toc377874156"/>
+    <w:bookmarkStart w:id="6" w:name="_Toc467470815"/>
+    <w:bookmarkStart w:id="7" w:name="_Toc483391249"/>
     <w:p>
       <w:pPr>
         <w:pStyle w:val="Verzeichnis1"/>
@@ -1658,28 +1811,28 @@
       <w:pPr>
         <w:pStyle w:val="berschrift1"/>
       </w:pPr>
-      <w:bookmarkStart w:id="7" w:name="_Toc379006649"/>
-      <w:bookmarkStart w:id="8" w:name="_Toc496003583"/>
-      <w:bookmarkStart w:id="9" w:name="_Toc467470816"/>
-      <w:bookmarkStart w:id="10" w:name="_Toc483391250"/>
-      <w:bookmarkEnd w:id="3"/>
+      <w:bookmarkStart w:id="8" w:name="_Toc379006649"/>
+      <w:bookmarkStart w:id="9" w:name="_Toc496003583"/>
+      <w:bookmarkStart w:id="10" w:name="_Toc467470816"/>
+      <w:bookmarkStart w:id="11" w:name="_Toc483391250"/>
       <w:bookmarkEnd w:id="4"/>
       <w:bookmarkEnd w:id="5"/>
       <w:bookmarkEnd w:id="6"/>
+      <w:bookmarkEnd w:id="7"/>
       <w:r>
         <w:lastRenderedPageBreak/>
         <w:t>Projektorganisation</w:t>
       </w:r>
-      <w:bookmarkEnd w:id="7"/>
       <w:bookmarkEnd w:id="8"/>
+      <w:bookmarkEnd w:id="9"/>
     </w:p>
     <w:p>
-      <w:bookmarkStart w:id="11" w:name="_Toc374266104"/>
-      <w:bookmarkStart w:id="12" w:name="_Toc377874176"/>
-      <w:bookmarkStart w:id="13" w:name="_Toc467470823"/>
-      <w:bookmarkStart w:id="14" w:name="_Toc483391257"/>
-      <w:bookmarkEnd w:id="9"/>
+      <w:bookmarkStart w:id="12" w:name="_Toc374266104"/>
+      <w:bookmarkStart w:id="13" w:name="_Toc377874176"/>
+      <w:bookmarkStart w:id="14" w:name="_Toc467470823"/>
+      <w:bookmarkStart w:id="15" w:name="_Toc483391257"/>
       <w:bookmarkEnd w:id="10"/>
+      <w:bookmarkEnd w:id="11"/>
       <w:r>
         <w:rPr>
           <w:i/>
@@ -1974,17 +2127,17 @@
       <w:pPr>
         <w:pStyle w:val="berschrift1"/>
       </w:pPr>
-      <w:bookmarkStart w:id="15" w:name="_Toc379006651"/>
-      <w:bookmarkStart w:id="16" w:name="_Toc496003584"/>
-      <w:bookmarkEnd w:id="11"/>
+      <w:bookmarkStart w:id="16" w:name="_Toc379006651"/>
+      <w:bookmarkStart w:id="17" w:name="_Toc496003584"/>
       <w:bookmarkEnd w:id="12"/>
       <w:bookmarkEnd w:id="13"/>
       <w:bookmarkEnd w:id="14"/>
+      <w:bookmarkEnd w:id="15"/>
       <w:r>
         <w:t>Projektstrukturplan</w:t>
       </w:r>
-      <w:bookmarkEnd w:id="15"/>
       <w:bookmarkEnd w:id="16"/>
+      <w:bookmarkEnd w:id="17"/>
     </w:p>
     <w:p>
       <w:r>
@@ -2045,25 +2198,25 @@
       <w:pPr>
         <w:pStyle w:val="berschrift1"/>
       </w:pPr>
-      <w:bookmarkStart w:id="17" w:name="_Toc379006652"/>
-      <w:bookmarkStart w:id="18" w:name="_Toc496003585"/>
-      <w:bookmarkStart w:id="19" w:name="_Toc467470827"/>
-      <w:bookmarkStart w:id="20" w:name="_Toc483391261"/>
+      <w:bookmarkStart w:id="18" w:name="_Toc379006652"/>
+      <w:bookmarkStart w:id="19" w:name="_Toc496003585"/>
+      <w:bookmarkStart w:id="20" w:name="_Toc467470827"/>
+      <w:bookmarkStart w:id="21" w:name="_Toc483391261"/>
       <w:r>
         <w:lastRenderedPageBreak/>
         <w:t>Arbeitspakete</w:t>
       </w:r>
-      <w:bookmarkEnd w:id="17"/>
       <w:bookmarkEnd w:id="18"/>
+      <w:bookmarkEnd w:id="19"/>
     </w:p>
     <w:p>
       <w:pPr>
         <w:pStyle w:val="berschrift2"/>
       </w:pPr>
-      <w:bookmarkStart w:id="21" w:name="_Toc467470830"/>
-      <w:bookmarkStart w:id="22" w:name="_Toc483391264"/>
-      <w:bookmarkEnd w:id="19"/>
+      <w:bookmarkStart w:id="22" w:name="_Toc467470830"/>
+      <w:bookmarkStart w:id="23" w:name="_Toc483391264"/>
       <w:bookmarkEnd w:id="20"/>
+      <w:bookmarkEnd w:id="21"/>
       <w:r>
         <w:t>Konzeptentwicklung</w:t>
       </w:r>
@@ -2348,12 +2501,7 @@
     </w:p>
     <w:p>
       <w:r>
-        <w:t>Durch regelmäßige Reviews mit dem Betreuer wird auf die Qualität und Vollständigkeit der erstellten Dokumente und So</w:t>
-      </w:r>
-      <w:bookmarkStart w:id="23" w:name="_GoBack"/>
-      <w:bookmarkEnd w:id="23"/>
-      <w:r>
-        <w:t>ftware geachtet. Diese Reviews finden in regelmäßigen Abständen während der gesamten Arbeit statt.</w:t>
+        <w:t>Durch regelmäßige Reviews mit dem Betreuer wird auf die Qualität und Vollständigkeit der erstellten Dokumente und Software geachtet. Diese Reviews finden in regelmäßigen Abständen während der gesamten Arbeit statt.</w:t>
       </w:r>
     </w:p>
     <w:p>
@@ -2362,8 +2510,8 @@
       </w:pPr>
       <w:bookmarkStart w:id="24" w:name="_Toc379006654"/>
       <w:bookmarkStart w:id="25" w:name="_Toc496003586"/>
-      <w:bookmarkEnd w:id="21"/>
       <w:bookmarkEnd w:id="22"/>
+      <w:bookmarkEnd w:id="23"/>
       <w:r>
         <w:t>Meilensteine</w:t>
       </w:r>
@@ -3063,7 +3211,7 @@
         <w:noProof/>
         <w:szCs w:val="24"/>
       </w:rPr>
-      <w:t>06.05.19</w:t>
+      <w:t>16.05.19</w:t>
     </w:r>
     <w:r>
       <w:rPr>
@@ -6255,7 +6403,7 @@
 </file>
 
 <file path=customXml/itemProps1.xml><?xml version="1.0" encoding="utf-8"?>
-<ds:datastoreItem xmlns:ds="http://schemas.openxmlformats.org/officeDocument/2006/customXml" ds:itemID="{41BE226C-3AEE-4C0D-949B-BFE04960966A}">
+<ds:datastoreItem xmlns:ds="http://schemas.openxmlformats.org/officeDocument/2006/customXml" ds:itemID="{852F787A-F4C4-42A5-A544-71C90F93B967}">
   <ds:schemaRefs>
     <ds:schemaRef ds:uri="http://schemas.openxmlformats.org/officeDocument/2006/bibliography"/>
   </ds:schemaRefs>

</xml_diff>